<commit_message>
Updated Word Manual to reflect new features and new screen captures of the program.
</commit_message>
<xml_diff>
--- a/manual/manual.docx
+++ b/manual/manual.docx
@@ -166,10 +166,10 @@
           <w:noProof/>
         </w:rPr>
         <w:drawing>
-          <wp:inline distT="0" distB="0" distL="0" distR="0" wp14:anchorId="38D09780" wp14:editId="396E9D55">
-            <wp:extent cx="3034910" cy="2877824"/>
+          <wp:inline distT="0" distB="0" distL="0" distR="0">
+            <wp:extent cx="2542242" cy="3813364"/>
             <wp:effectExtent l="0" t="0" r="0" b="0"/>
-            <wp:docPr id="11" name="Picture 11"/>
+            <wp:docPr id="4" name="Picture 4"/>
             <wp:cNvGraphicFramePr>
               <a:graphicFrameLocks xmlns:a="http://schemas.openxmlformats.org/drawingml/2006/main" noChangeAspect="1"/>
             </wp:cNvGraphicFramePr>
@@ -177,11 +177,17 @@
               <a:graphicData uri="http://schemas.openxmlformats.org/drawingml/2006/picture">
                 <pic:pic xmlns:pic="http://schemas.openxmlformats.org/drawingml/2006/picture">
                   <pic:nvPicPr>
-                    <pic:cNvPr id="1" name=""/>
+                    <pic:cNvPr id="4" name="Screen Shot 2018-04-05 at 7.30.58 PM.png"/>
                     <pic:cNvPicPr/>
                   </pic:nvPicPr>
                   <pic:blipFill>
-                    <a:blip r:embed="rId7"/>
+                    <a:blip r:embed="rId7" cstate="print">
+                      <a:extLst>
+                        <a:ext uri="{28A0092B-C50C-407E-A947-70E740481C1C}">
+                          <a14:useLocalDpi xmlns:a14="http://schemas.microsoft.com/office/drawing/2010/main" val="0"/>
+                        </a:ext>
+                      </a:extLst>
+                    </a:blip>
                     <a:stretch>
                       <a:fillRect/>
                     </a:stretch>
@@ -189,7 +195,7 @@
                   <pic:spPr>
                     <a:xfrm>
                       <a:off x="0" y="0"/>
-                      <a:ext cx="3037499" cy="2880279"/>
+                      <a:ext cx="2550053" cy="3825081"/>
                     </a:xfrm>
                     <a:prstGeom prst="rect">
                       <a:avLst/>
@@ -269,10 +275,10 @@
           <w:noProof/>
         </w:rPr>
         <w:drawing>
-          <wp:inline distT="0" distB="0" distL="0" distR="0" wp14:anchorId="6EC6F5C6" wp14:editId="4F2278C8">
-            <wp:extent cx="1267818" cy="947135"/>
-            <wp:effectExtent l="0" t="0" r="8890" b="5715"/>
-            <wp:docPr id="10" name="Picture 10"/>
+          <wp:inline distT="0" distB="0" distL="0" distR="0">
+            <wp:extent cx="1759352" cy="1097418"/>
+            <wp:effectExtent l="0" t="0" r="6350" b="0"/>
+            <wp:docPr id="6" name="Picture 6"/>
             <wp:cNvGraphicFramePr>
               <a:graphicFrameLocks xmlns:a="http://schemas.openxmlformats.org/drawingml/2006/main" noChangeAspect="1"/>
             </wp:cNvGraphicFramePr>
@@ -280,11 +286,17 @@
               <a:graphicData uri="http://schemas.openxmlformats.org/drawingml/2006/picture">
                 <pic:pic xmlns:pic="http://schemas.openxmlformats.org/drawingml/2006/picture">
                   <pic:nvPicPr>
-                    <pic:cNvPr id="1" name=""/>
+                    <pic:cNvPr id="6" name="Screen Shot 2018-04-05 at 7.32.06 PM.png"/>
                     <pic:cNvPicPr/>
                   </pic:nvPicPr>
                   <pic:blipFill>
-                    <a:blip r:embed="rId8"/>
+                    <a:blip r:embed="rId8">
+                      <a:extLst>
+                        <a:ext uri="{28A0092B-C50C-407E-A947-70E740481C1C}">
+                          <a14:useLocalDpi xmlns:a14="http://schemas.microsoft.com/office/drawing/2010/main" val="0"/>
+                        </a:ext>
+                      </a:extLst>
+                    </a:blip>
                     <a:stretch>
                       <a:fillRect/>
                     </a:stretch>
@@ -292,7 +304,7 @@
                   <pic:spPr>
                     <a:xfrm>
                       <a:off x="0" y="0"/>
-                      <a:ext cx="1280673" cy="956739"/>
+                      <a:ext cx="1773309" cy="1106124"/>
                     </a:xfrm>
                     <a:prstGeom prst="rect">
                       <a:avLst/>
@@ -371,6 +383,7 @@
         <w:rPr>
           <w:noProof/>
         </w:rPr>
+        <w:lastRenderedPageBreak/>
         <w:t>Click “</w:t>
       </w:r>
       <w:r>
@@ -434,12 +447,11 @@
         <w:rPr>
           <w:noProof/>
         </w:rPr>
-        <w:lastRenderedPageBreak/>
         <w:drawing>
-          <wp:inline distT="0" distB="0" distL="0" distR="0" wp14:anchorId="70266EB2" wp14:editId="57743F28">
-            <wp:extent cx="1912947" cy="3907296"/>
-            <wp:effectExtent l="0" t="0" r="0" b="0"/>
-            <wp:docPr id="1" name="Picture 1"/>
+          <wp:inline distT="0" distB="0" distL="0" distR="0">
+            <wp:extent cx="2673350" cy="5486400"/>
+            <wp:effectExtent l="0" t="0" r="6350" b="0"/>
+            <wp:docPr id="7" name="Picture 7"/>
             <wp:cNvGraphicFramePr>
               <a:graphicFrameLocks xmlns:a="http://schemas.openxmlformats.org/drawingml/2006/main" noChangeAspect="1"/>
             </wp:cNvGraphicFramePr>
@@ -447,11 +459,17 @@
               <a:graphicData uri="http://schemas.openxmlformats.org/drawingml/2006/picture">
                 <pic:pic xmlns:pic="http://schemas.openxmlformats.org/drawingml/2006/picture">
                   <pic:nvPicPr>
-                    <pic:cNvPr id="1" name=""/>
+                    <pic:cNvPr id="7" name="LenaUI.jpg"/>
                     <pic:cNvPicPr/>
                   </pic:nvPicPr>
                   <pic:blipFill>
-                    <a:blip r:embed="rId9"/>
+                    <a:blip r:embed="rId9" cstate="print">
+                      <a:extLst>
+                        <a:ext uri="{28A0092B-C50C-407E-A947-70E740481C1C}">
+                          <a14:useLocalDpi xmlns:a14="http://schemas.microsoft.com/office/drawing/2010/main" val="0"/>
+                        </a:ext>
+                      </a:extLst>
+                    </a:blip>
                     <a:stretch>
                       <a:fillRect/>
                     </a:stretch>
@@ -459,7 +477,7 @@
                   <pic:spPr>
                     <a:xfrm>
                       <a:off x="0" y="0"/>
-                      <a:ext cx="1921407" cy="3924577"/>
+                      <a:ext cx="2681421" cy="5502963"/>
                     </a:xfrm>
                     <a:prstGeom prst="rect">
                       <a:avLst/>
@@ -539,19 +557,11 @@
         </w:rPr>
         <w:t xml:space="preserve"> </w:t>
       </w:r>
-      <w:proofErr w:type="gramStart"/>
-      <w:r>
-        <w:rPr>
-          <w:rFonts w:ascii="Arial" w:hAnsi="Arial"/>
-        </w:rPr>
-        <w:t>(</w:t>
-      </w:r>
-      <w:proofErr w:type="gramEnd"/>
-      <w:r>
-        <w:rPr>
-          <w:rFonts w:ascii="Arial" w:hAnsi="Arial"/>
-        </w:rPr>
-        <w:t>shown below)</w:t>
+      <w:r>
+        <w:rPr>
+          <w:rFonts w:ascii="Arial" w:hAnsi="Arial"/>
+        </w:rPr>
+        <w:t>(shown below)</w:t>
       </w:r>
     </w:p>
     <w:p>
@@ -619,7 +629,23 @@
           <w:sz w:val="22"/>
           <w:szCs w:val="22"/>
         </w:rPr>
-        <w:t>Navigate to the folder that contains the ITS files</w:t>
+        <w:t>Navigate to the folder that contains the ITS</w:t>
+      </w:r>
+      <w:r>
+        <w:rPr>
+          <w:rFonts w:ascii="Arial" w:hAnsi="Arial"/>
+          <w:sz w:val="22"/>
+          <w:szCs w:val="22"/>
+        </w:rPr>
+        <w:t xml:space="preserve"> -or- CSV</w:t>
+      </w:r>
+      <w:r>
+        <w:rPr>
+          <w:rFonts w:ascii="Arial" w:hAnsi="Arial"/>
+          <w:sz w:val="22"/>
+          <w:szCs w:val="22"/>
+        </w:rPr>
+        <w:t xml:space="preserve"> files</w:t>
       </w:r>
       <w:r>
         <w:rPr>
@@ -687,6 +713,7 @@
           <w:sz w:val="22"/>
           <w:szCs w:val="22"/>
         </w:rPr>
+        <w:lastRenderedPageBreak/>
         <w:t>Navigate to the folder where the output needs to be stored. Select the folder and then click “OK”.</w:t>
       </w:r>
     </w:p>
@@ -769,12 +796,11 @@
           <w:sz w:val="22"/>
           <w:szCs w:val="22"/>
         </w:rPr>
-        <w:lastRenderedPageBreak/>
         <w:drawing>
           <wp:inline distT="0" distB="0" distL="0" distR="0">
-            <wp:extent cx="2123143" cy="4335863"/>
-            <wp:effectExtent l="0" t="0" r="0" b="7620"/>
-            <wp:docPr id="2" name="Picture 2"/>
+            <wp:extent cx="2338086" cy="4827996"/>
+            <wp:effectExtent l="0" t="0" r="0" b="0"/>
+            <wp:docPr id="8" name="Picture 8"/>
             <wp:cNvGraphicFramePr>
               <a:graphicFrameLocks xmlns:a="http://schemas.openxmlformats.org/drawingml/2006/main" noChangeAspect="1"/>
             </wp:cNvGraphicFramePr>
@@ -782,36 +808,29 @@
               <a:graphicData uri="http://schemas.openxmlformats.org/drawingml/2006/picture">
                 <pic:pic xmlns:pic="http://schemas.openxmlformats.org/drawingml/2006/picture">
                   <pic:nvPicPr>
-                    <pic:cNvPr id="0" name="Picture 3"/>
-                    <pic:cNvPicPr>
-                      <a:picLocks noChangeAspect="1" noChangeArrowheads="1"/>
-                    </pic:cNvPicPr>
+                    <pic:cNvPr id="8" name="Screen Shot 2018-04-05 at 7.34.48 PM.png"/>
+                    <pic:cNvPicPr/>
                   </pic:nvPicPr>
                   <pic:blipFill>
-                    <a:blip r:embed="rId10">
+                    <a:blip r:embed="rId10" cstate="print">
                       <a:extLst>
                         <a:ext uri="{28A0092B-C50C-407E-A947-70E740481C1C}">
                           <a14:useLocalDpi xmlns:a14="http://schemas.microsoft.com/office/drawing/2010/main" val="0"/>
                         </a:ext>
                       </a:extLst>
                     </a:blip>
-                    <a:srcRect/>
                     <a:stretch>
                       <a:fillRect/>
                     </a:stretch>
                   </pic:blipFill>
-                  <pic:spPr bwMode="auto">
+                  <pic:spPr>
                     <a:xfrm>
                       <a:off x="0" y="0"/>
-                      <a:ext cx="2140966" cy="4372261"/>
+                      <a:ext cx="2344742" cy="4841740"/>
                     </a:xfrm>
                     <a:prstGeom prst="rect">
                       <a:avLst/>
                     </a:prstGeom>
-                    <a:noFill/>
-                    <a:ln>
-                      <a:noFill/>
-                    </a:ln>
                   </pic:spPr>
                 </pic:pic>
               </a:graphicData>
@@ -890,7 +909,15 @@
           <w:sz w:val="22"/>
           <w:szCs w:val="22"/>
         </w:rPr>
-        <w:t>there will be two choices and menus for A, B, and C.</w:t>
+        <w:t>there will be three</w:t>
+      </w:r>
+      <w:r>
+        <w:rPr>
+          <w:rFonts w:ascii="Arial" w:hAnsi="Arial"/>
+          <w:sz w:val="22"/>
+          <w:szCs w:val="22"/>
+        </w:rPr>
+        <w:t xml:space="preserve"> choices and menus for A, B, and C.</w:t>
       </w:r>
       <w:r>
         <w:rPr>
@@ -976,7 +1003,105 @@
           <w:sz w:val="22"/>
           <w:szCs w:val="22"/>
         </w:rPr>
-        <w:t xml:space="preserve"> C) can be computed. </w:t>
+        <w:t xml:space="preserve"> C)</w:t>
+      </w:r>
+      <w:r>
+        <w:rPr>
+          <w:rFonts w:ascii="Arial" w:hAnsi="Arial"/>
+          <w:sz w:val="22"/>
+          <w:szCs w:val="22"/>
+        </w:rPr>
+        <w:t xml:space="preserve"> and    </w:t>
+      </w:r>
+      <w:proofErr w:type="gramStart"/>
+      <w:r>
+        <w:rPr>
+          <w:rFonts w:ascii="Arial" w:hAnsi="Arial"/>
+          <w:sz w:val="22"/>
+          <w:szCs w:val="22"/>
+        </w:rPr>
+        <w:t xml:space="preserve">   (</w:t>
+      </w:r>
+      <w:proofErr w:type="gramEnd"/>
+      <w:r>
+        <w:rPr>
+          <w:rFonts w:ascii="Arial" w:hAnsi="Arial"/>
+          <w:sz w:val="22"/>
+          <w:szCs w:val="22"/>
+        </w:rPr>
+        <w:t xml:space="preserve">A </w:t>
+      </w:r>
+      <w:r>
+        <w:rPr>
+          <w:rFonts w:ascii="Arial" w:hAnsi="Arial"/>
+          <w:sz w:val="22"/>
+          <w:szCs w:val="22"/>
+        </w:rPr>
+        <w:sym w:font="Wingdings" w:char="F0E0"/>
+      </w:r>
+      <w:r>
+        <w:rPr>
+          <w:rFonts w:ascii="Arial" w:hAnsi="Arial"/>
+          <w:sz w:val="22"/>
+          <w:szCs w:val="22"/>
+        </w:rPr>
+        <w:t xml:space="preserve"> </w:t>
+      </w:r>
+      <w:r>
+        <w:rPr>
+          <w:rFonts w:ascii="Arial" w:hAnsi="Arial"/>
+          <w:sz w:val="22"/>
+          <w:szCs w:val="22"/>
+        </w:rPr>
+        <w:t>(B</w:t>
+      </w:r>
+      <w:r>
+        <w:rPr>
+          <w:rFonts w:ascii="Arial" w:hAnsi="Arial"/>
+          <w:sz w:val="22"/>
+          <w:szCs w:val="22"/>
+        </w:rPr>
+        <w:t xml:space="preserve"> </w:t>
+      </w:r>
+      <w:r>
+        <w:rPr>
+          <w:rFonts w:ascii="Arial" w:hAnsi="Arial"/>
+          <w:sz w:val="22"/>
+          <w:szCs w:val="22"/>
+        </w:rPr>
+        <w:sym w:font="Wingdings" w:char="F0E0"/>
+      </w:r>
+      <w:r>
+        <w:rPr>
+          <w:rFonts w:ascii="Arial" w:hAnsi="Arial"/>
+          <w:sz w:val="22"/>
+          <w:szCs w:val="22"/>
+        </w:rPr>
+        <w:t xml:space="preserve"> C)</w:t>
+      </w:r>
+      <w:r>
+        <w:rPr>
+          <w:rFonts w:ascii="Arial" w:hAnsi="Arial"/>
+          <w:sz w:val="22"/>
+          <w:szCs w:val="22"/>
+        </w:rPr>
+        <w:t>)</w:t>
+      </w:r>
+      <w:r>
+        <w:rPr>
+          <w:rFonts w:ascii="Arial" w:hAnsi="Arial"/>
+          <w:sz w:val="22"/>
+          <w:szCs w:val="22"/>
+        </w:rPr>
+        <w:t xml:space="preserve"> </w:t>
+      </w:r>
+      <w:r>
+        <w:rPr>
+          <w:rFonts w:ascii="Arial" w:hAnsi="Arial"/>
+          <w:sz w:val="22"/>
+          <w:szCs w:val="22"/>
+        </w:rPr>
+        <w:t xml:space="preserve"> can be computed. </w:t>
       </w:r>
       <w:r>
         <w:rPr>
@@ -1238,6 +1363,7 @@
           <w:sz w:val="22"/>
           <w:szCs w:val="22"/>
         </w:rPr>
+        <w:lastRenderedPageBreak/>
         <w:t xml:space="preserve">Also for the second event (B) select </w:t>
       </w:r>
       <w:r>
@@ -1338,12 +1464,11 @@
           <w:sz w:val="22"/>
           <w:szCs w:val="22"/>
         </w:rPr>
-        <w:lastRenderedPageBreak/>
         <w:drawing>
           <wp:inline distT="0" distB="0" distL="0" distR="0">
-            <wp:extent cx="2089397" cy="4225332"/>
-            <wp:effectExtent l="0" t="0" r="6350" b="3810"/>
-            <wp:docPr id="3" name="Picture 3"/>
+            <wp:extent cx="2106592" cy="4302099"/>
+            <wp:effectExtent l="0" t="0" r="1905" b="3810"/>
+            <wp:docPr id="9" name="Picture 9"/>
             <wp:cNvGraphicFramePr>
               <a:graphicFrameLocks xmlns:a="http://schemas.openxmlformats.org/drawingml/2006/main" noChangeAspect="1"/>
             </wp:cNvGraphicFramePr>
@@ -1351,36 +1476,29 @@
               <a:graphicData uri="http://schemas.openxmlformats.org/drawingml/2006/picture">
                 <pic:pic xmlns:pic="http://schemas.openxmlformats.org/drawingml/2006/picture">
                   <pic:nvPicPr>
-                    <pic:cNvPr id="0" name="Picture 4"/>
-                    <pic:cNvPicPr>
-                      <a:picLocks noChangeAspect="1" noChangeArrowheads="1"/>
-                    </pic:cNvPicPr>
+                    <pic:cNvPr id="9" name="Screen Shot 2018-04-05 at 7.35.12 PM.png"/>
+                    <pic:cNvPicPr/>
                   </pic:nvPicPr>
                   <pic:blipFill>
-                    <a:blip r:embed="rId11">
+                    <a:blip r:embed="rId11" cstate="print">
                       <a:extLst>
                         <a:ext uri="{28A0092B-C50C-407E-A947-70E740481C1C}">
                           <a14:useLocalDpi xmlns:a14="http://schemas.microsoft.com/office/drawing/2010/main" val="0"/>
                         </a:ext>
                       </a:extLst>
                     </a:blip>
-                    <a:srcRect/>
                     <a:stretch>
                       <a:fillRect/>
                     </a:stretch>
                   </pic:blipFill>
-                  <pic:spPr bwMode="auto">
+                  <pic:spPr>
                     <a:xfrm>
                       <a:off x="0" y="0"/>
-                      <a:ext cx="2089397" cy="4225332"/>
+                      <a:ext cx="2112461" cy="4314086"/>
                     </a:xfrm>
                     <a:prstGeom prst="rect">
                       <a:avLst/>
                     </a:prstGeom>
-                    <a:noFill/>
-                    <a:ln>
-                      <a:noFill/>
-                    </a:ln>
                   </pic:spPr>
                 </pic:pic>
               </a:graphicData>
@@ -1666,14 +1784,15 @@
       </w:pPr>
       <w:r>
         <w:rPr>
+          <w:rFonts w:ascii="Arial" w:hAnsi="Arial"/>
           <w:noProof/>
         </w:rPr>
         <w:lastRenderedPageBreak/>
         <w:drawing>
           <wp:inline distT="0" distB="0" distL="0" distR="0">
-            <wp:extent cx="1805778" cy="3687745"/>
-            <wp:effectExtent l="0" t="0" r="4445" b="8255"/>
-            <wp:docPr id="5" name="Picture 5"/>
+            <wp:extent cx="2113524" cy="4357852"/>
+            <wp:effectExtent l="0" t="0" r="0" b="0"/>
+            <wp:docPr id="12" name="Picture 12"/>
             <wp:cNvGraphicFramePr>
               <a:graphicFrameLocks xmlns:a="http://schemas.openxmlformats.org/drawingml/2006/main" noChangeAspect="1"/>
             </wp:cNvGraphicFramePr>
@@ -1681,36 +1800,29 @@
               <a:graphicData uri="http://schemas.openxmlformats.org/drawingml/2006/picture">
                 <pic:pic xmlns:pic="http://schemas.openxmlformats.org/drawingml/2006/picture">
                   <pic:nvPicPr>
-                    <pic:cNvPr id="0" name="Picture 6"/>
-                    <pic:cNvPicPr>
-                      <a:picLocks noChangeAspect="1" noChangeArrowheads="1"/>
-                    </pic:cNvPicPr>
+                    <pic:cNvPr id="12" name="Screen Shot 2018-04-05 at 7.35.45 PM.png"/>
+                    <pic:cNvPicPr/>
                   </pic:nvPicPr>
                   <pic:blipFill>
-                    <a:blip r:embed="rId12">
+                    <a:blip r:embed="rId12" cstate="print">
                       <a:extLst>
                         <a:ext uri="{28A0092B-C50C-407E-A947-70E740481C1C}">
                           <a14:useLocalDpi xmlns:a14="http://schemas.microsoft.com/office/drawing/2010/main" val="0"/>
                         </a:ext>
                       </a:extLst>
                     </a:blip>
-                    <a:srcRect/>
                     <a:stretch>
                       <a:fillRect/>
                     </a:stretch>
                   </pic:blipFill>
-                  <pic:spPr bwMode="auto">
+                  <pic:spPr>
                     <a:xfrm>
                       <a:off x="0" y="0"/>
-                      <a:ext cx="1805778" cy="3687745"/>
+                      <a:ext cx="2119900" cy="4370998"/>
                     </a:xfrm>
                     <a:prstGeom prst="rect">
                       <a:avLst/>
                     </a:prstGeom>
-                    <a:noFill/>
-                    <a:ln>
-                      <a:noFill/>
-                    </a:ln>
                   </pic:spPr>
                 </pic:pic>
               </a:graphicData>

</xml_diff>